<commit_message>
Updates to models and data
</commit_message>
<xml_diff>
--- a/Manuscript.docx
+++ b/Manuscript.docx
@@ -48,14 +48,26 @@
         <w:rPr>
           <w:rFonts w:cs="Times New Roman"/>
         </w:rPr>
-        <w:t xml:space="preserve">, Natalie </w:t>
+        <w:t xml:space="preserve">, </w:t>
+      </w:r>
+      <w:r>
+        <w:rPr>
+          <w:rFonts w:cs="Times New Roman"/>
+        </w:rPr>
+        <w:t xml:space="preserve">Margaret McConnell, </w:t>
+      </w:r>
+      <w:r>
+        <w:rPr>
+          <w:rFonts w:cs="Times New Roman"/>
+        </w:rPr>
+        <w:t>Natalie S</w:t>
       </w:r>
       <w:proofErr w:type="spellStart"/>
       <w:r>
         <w:rPr>
           <w:rFonts w:cs="Times New Roman"/>
         </w:rPr>
-        <w:t>Slopen</w:t>
+        <w:t>lopen</w:t>
       </w:r>
       <w:proofErr w:type="spellEnd"/>
       <w:r>

</xml_diff>

<commit_message>
First full version of manuscript and appendix
</commit_message>
<xml_diff>
--- a/Manuscript.docx
+++ b/Manuscript.docx
@@ -4494,13 +4494,19 @@
         <w:rPr>
           <w:rFonts w:cs="Times New Roman"/>
         </w:rPr>
-        <w:t xml:space="preserve"> states that raised their minimum wage above the federal minimum as the treatment group, and the </w:t>
-      </w:r>
-      <w:r>
-        <w:rPr>
-          <w:rFonts w:cs="Times New Roman"/>
-        </w:rPr>
-        <w:t>22</w:t>
+        <w:t xml:space="preserve"> states that raised their minimum wage above the federal minimum as the treatment group, and </w:t>
+      </w:r>
+      <w:r>
+        <w:rPr>
+          <w:rFonts w:cs="Times New Roman"/>
+        </w:rPr>
+        <w:t>2</w:t>
+      </w:r>
+      <w:r>
+        <w:rPr>
+          <w:rFonts w:cs="Times New Roman"/>
+        </w:rPr>
+        <w:t>1</w:t>
       </w:r>
       <w:r>
         <w:rPr>
@@ -4796,7 +4802,19 @@
         <w:rPr>
           <w:rFonts w:cs="Times New Roman"/>
         </w:rPr>
-        <w:t xml:space="preserve"> in R to estimate our models. This study did not require institutional review board approval as it used public, de-identified data. All replication materials are available at XXXXXXX.</w:t>
+        <w:t xml:space="preserve"> in R to estimate </w:t>
+      </w:r>
+      <w:r>
+        <w:rPr>
+          <w:rFonts w:cs="Times New Roman"/>
+        </w:rPr>
+        <w:t>OLS</w:t>
+      </w:r>
+      <w:r>
+        <w:rPr>
+          <w:rFonts w:cs="Times New Roman"/>
+        </w:rPr>
+        <w:t xml:space="preserve"> models. This study did not require institutional review board approval as it used public, de-identified data. All replication materials are available at XXXXXXX.</w:t>
       </w:r>
     </w:p>
     <w:p>
@@ -4852,6 +4870,16 @@
         </w:rPr>
         <w:t>National Survey of Children’s Health</w:t>
       </w:r>
+      <w:r>
+        <w:rPr>
+          <w:rFonts w:cs="Times New Roman"/>
+          <w:b/>
+          <w:bCs/>
+          <w:i/>
+          <w:iCs/>
+        </w:rPr>
+        <w:t xml:space="preserve"> (NSCH)</w:t>
+      </w:r>
     </w:p>
     <w:p>
       <w:pPr>
@@ -4866,7 +4894,31 @@
         <w:rPr>
           <w:rFonts w:cs="Times New Roman"/>
         </w:rPr>
-        <w:t xml:space="preserve">Between 2016 and 2020, </w:t>
+        <w:t>From</w:t>
+      </w:r>
+      <w:r>
+        <w:rPr>
+          <w:rFonts w:cs="Times New Roman"/>
+        </w:rPr>
+        <w:t xml:space="preserve"> 2016</w:t>
+      </w:r>
+      <w:r>
+        <w:rPr>
+          <w:rFonts w:cs="Times New Roman"/>
+        </w:rPr>
+        <w:t>–</w:t>
+      </w:r>
+      <w:r>
+        <w:rPr>
+          <w:rFonts w:cs="Times New Roman"/>
+        </w:rPr>
+        <w:t xml:space="preserve">2020, </w:t>
+      </w:r>
+      <w:r>
+        <w:rPr>
+          <w:rFonts w:cs="Times New Roman"/>
+        </w:rPr>
+        <w:t xml:space="preserve">the NSCH collected parent- and guardian-reported surveys on </w:t>
       </w:r>
       <w:r>
         <w:rPr>
@@ -4914,31 +4966,37 @@
         <w:rPr>
           <w:rFonts w:cs="Times New Roman"/>
         </w:rPr>
-        <w:t xml:space="preserve"> 3–17 were surveyed by the National Survey of Children’s Health </w:t>
-      </w:r>
-      <w:r>
-        <w:rPr>
-          <w:rFonts w:cs="Times New Roman"/>
-        </w:rPr>
-        <w:t xml:space="preserve">(NSCH) </w:t>
-      </w:r>
-      <w:r>
-        <w:rPr>
-          <w:rFonts w:cs="Times New Roman"/>
-        </w:rPr>
-        <w:t>and included in our analyses</w:t>
-      </w:r>
-      <w:r>
-        <w:rPr>
-          <w:rFonts w:cs="Times New Roman"/>
-        </w:rPr>
-        <w:t>. Their demographic and socioeconomic characteristics are presented in</w:t>
-      </w:r>
-      <w:r>
-        <w:rPr>
-          <w:rFonts w:cs="Times New Roman"/>
-        </w:rPr>
-        <w:t xml:space="preserve"> </w:t>
+        <w:t xml:space="preserve"> 3–17 </w:t>
+      </w:r>
+      <w:r>
+        <w:rPr>
+          <w:rFonts w:cs="Times New Roman"/>
+        </w:rPr>
+        <w:t xml:space="preserve">that we </w:t>
+      </w:r>
+      <w:r>
+        <w:rPr>
+          <w:rFonts w:cs="Times New Roman"/>
+        </w:rPr>
+        <w:t>include</w:t>
+      </w:r>
+      <w:r>
+        <w:rPr>
+          <w:rFonts w:cs="Times New Roman"/>
+        </w:rPr>
+        <w:t>d</w:t>
+      </w:r>
+      <w:r>
+        <w:rPr>
+          <w:rFonts w:cs="Times New Roman"/>
+        </w:rPr>
+        <w:t xml:space="preserve"> in our analyses</w:t>
+      </w:r>
+      <w:r>
+        <w:rPr>
+          <w:rFonts w:cs="Times New Roman"/>
+        </w:rPr>
+        <w:t xml:space="preserve"> (</w:t>
       </w:r>
       <w:r>
         <w:rPr>
@@ -4952,13 +5010,31 @@
         <w:rPr>
           <w:rFonts w:cs="Times New Roman"/>
         </w:rPr>
-        <w:t>.</w:t>
-      </w:r>
-      <w:r>
-        <w:rPr>
-          <w:rFonts w:cs="Times New Roman"/>
-        </w:rPr>
-        <w:t xml:space="preserve"> In cross-sectional analyses, a weighted 3% of children had depression, 8% had anxiety, 9% had ADD/ADHD, 7% had behavioral problems, and 8% had chronic digestive issues. In the past year, 4% had not received necessary medical care of any kind, and 1% had not received necessary mental health services. Meanwhile, 10% had missed 7 or more days of school, and 22% had </w:t>
+        <w:t>)</w:t>
+      </w:r>
+      <w:r>
+        <w:rPr>
+          <w:rFonts w:cs="Times New Roman"/>
+        </w:rPr>
+        <w:t xml:space="preserve">. </w:t>
+      </w:r>
+      <w:r>
+        <w:rPr>
+          <w:rFonts w:cs="Times New Roman"/>
+        </w:rPr>
+        <w:t xml:space="preserve">In cross-sectional analyses, a weighted 3% had depression, 8% had anxiety, 9% had ADD/ADHD, 7% had behavioral problems, and 8% had chronic digestive issues. In the past year, 4% had not received necessary medical care of any kind, </w:t>
+      </w:r>
+      <w:r>
+        <w:rPr>
+          <w:rFonts w:cs="Times New Roman"/>
+        </w:rPr>
+        <w:t>while</w:t>
+      </w:r>
+      <w:r>
+        <w:rPr>
+          <w:rFonts w:cs="Times New Roman"/>
+        </w:rPr>
+        <w:t xml:space="preserve"> 1% had not received necessary mental health services. Meanwhile, 10% had missed 7 or more days of school, and 22% had </w:t>
       </w:r>
       <w:r>
         <w:rPr>
@@ -4982,7 +5058,7 @@
         <w:rPr>
           <w:rFonts w:cs="Times New Roman"/>
         </w:rPr>
-        <w:t>employment in the past year.</w:t>
+        <w:t>employment.</w:t>
       </w:r>
     </w:p>
     <w:p>
@@ -5010,7 +5086,19 @@
         <w:rPr>
           <w:rFonts w:cs="Times New Roman"/>
         </w:rPr>
-        <w:t>children’s mental health by household income</w:t>
+        <w:t xml:space="preserve">children’s mental </w:t>
+      </w:r>
+      <w:r>
+        <w:rPr>
+          <w:rFonts w:cs="Times New Roman"/>
+        </w:rPr>
+        <w:t>well-being</w:t>
+      </w:r>
+      <w:r>
+        <w:rPr>
+          <w:rFonts w:cs="Times New Roman"/>
+        </w:rPr>
+        <w:t xml:space="preserve"> by household income</w:t>
       </w:r>
       <w:r>
         <w:rPr>
@@ -5142,14 +5230,7 @@
         <w:rPr>
           <w:rFonts w:cs="Times New Roman"/>
         </w:rPr>
-        <w:t xml:space="preserve"> </w:t>
-      </w:r>
-      <w:r>
-        <w:rPr>
-          <w:rFonts w:cs="Times New Roman"/>
-        </w:rPr>
-        <w:lastRenderedPageBreak/>
-        <w:t>The inequities were similarly stark for all outcomes. Meanwhile, children in poverty had less access to economic opportunities, being less likely to have jobs than wealthier children.</w:t>
+        <w:t xml:space="preserve"> The inequities were similarly stark for all outcomes. Meanwhile, children in poverty had less access to economic opportunities, being less likely to have jobs than wealthier children.</w:t>
       </w:r>
     </w:p>
     <w:p>
@@ -5165,6 +5246,7 @@
         <w:rPr>
           <w:rFonts w:cs="Times New Roman"/>
         </w:rPr>
+        <w:lastRenderedPageBreak/>
         <w:t xml:space="preserve">Despite </w:t>
       </w:r>
       <w:r>
@@ -5454,7 +5536,7 @@
         <w:rPr>
           <w:rFonts w:cs="Times New Roman"/>
         </w:rPr>
-        <w:t>; and adolescents (age</w:t>
+        <w:t>; and adolescents age</w:t>
       </w:r>
       <w:r>
         <w:rPr>
@@ -5466,7 +5548,19 @@
         <w:rPr>
           <w:rFonts w:cs="Times New Roman"/>
         </w:rPr>
-        <w:t xml:space="preserve"> 13–17) (see appendix). Nor was there evidence of an association </w:t>
+        <w:t xml:space="preserve"> 13–17</w:t>
+      </w:r>
+      <w:r>
+        <w:rPr>
+          <w:rFonts w:cs="Times New Roman"/>
+        </w:rPr>
+        <w:t xml:space="preserve"> </w:t>
+      </w:r>
+      <w:r>
+        <w:rPr>
+          <w:rFonts w:cs="Times New Roman"/>
+        </w:rPr>
+        <w:t xml:space="preserve">(see appendix). Nor was there evidence of an association </w:t>
       </w:r>
       <w:r>
         <w:rPr>
@@ -5512,6 +5606,16 @@
         </w:rPr>
         <w:t>Youth Risk Behavior Surveillance System</w:t>
       </w:r>
+      <w:r>
+        <w:rPr>
+          <w:rFonts w:cs="Times New Roman"/>
+          <w:b/>
+          <w:bCs/>
+          <w:i/>
+          <w:iCs/>
+        </w:rPr>
+        <w:t xml:space="preserve"> (YRBSS)</w:t>
+      </w:r>
     </w:p>
     <w:p>
       <w:pPr>
@@ -5580,37 +5684,37 @@
         <w:rPr>
           <w:rFonts w:cs="Times New Roman"/>
         </w:rPr>
-        <w:t xml:space="preserve">turned to the </w:t>
-      </w:r>
-      <w:r>
-        <w:rPr>
-          <w:rFonts w:cs="Times New Roman"/>
-        </w:rPr>
-        <w:t>Youth Risk Behavior Surveillance System (YRBSS</w:t>
-      </w:r>
-      <w:r>
-        <w:rPr>
-          <w:rFonts w:cs="Times New Roman"/>
-        </w:rPr>
-        <w:t xml:space="preserve">). Adolescents have directly reported symptoms and behaviors to the YRBSS </w:t>
-      </w:r>
-      <w:r>
-        <w:rPr>
-          <w:rFonts w:cs="Times New Roman"/>
-        </w:rPr>
-        <w:t>for</w:t>
-      </w:r>
-      <w:r>
-        <w:rPr>
-          <w:rFonts w:cs="Times New Roman"/>
-        </w:rPr>
-        <w:t xml:space="preserve"> decades. </w:t>
-      </w:r>
-      <w:r>
-        <w:rPr>
-          <w:rFonts w:cs="Times New Roman"/>
-        </w:rPr>
-        <w:t xml:space="preserve">Between </w:t>
+        <w:t>also analyzed</w:t>
+      </w:r>
+      <w:r>
+        <w:rPr>
+          <w:rFonts w:cs="Times New Roman"/>
+        </w:rPr>
+        <w:t xml:space="preserve"> the </w:t>
+      </w:r>
+      <w:r>
+        <w:rPr>
+          <w:rFonts w:cs="Times New Roman"/>
+        </w:rPr>
+        <w:t>YRBSS, which has directly surveyed adolescents over decades</w:t>
+      </w:r>
+      <w:r>
+        <w:rPr>
+          <w:rFonts w:cs="Times New Roman"/>
+        </w:rPr>
+        <w:t xml:space="preserve">. </w:t>
+      </w:r>
+      <w:r>
+        <w:rPr>
+          <w:rFonts w:cs="Times New Roman"/>
+        </w:rPr>
+        <w:t>From</w:t>
+      </w:r>
+      <w:r>
+        <w:rPr>
+          <w:rFonts w:cs="Times New Roman"/>
+        </w:rPr>
+        <w:t xml:space="preserve"> </w:t>
       </w:r>
       <w:r>
         <w:rPr>
@@ -5622,13 +5726,13 @@
         <w:rPr>
           <w:rFonts w:cs="Times New Roman"/>
         </w:rPr>
-        <w:t xml:space="preserve"> and </w:t>
-      </w:r>
-      <w:r>
-        <w:rPr>
-          <w:rFonts w:cs="Times New Roman"/>
-        </w:rPr>
-        <w:t>2019</w:t>
+        <w:t>–2</w:t>
+      </w:r>
+      <w:r>
+        <w:rPr>
+          <w:rFonts w:cs="Times New Roman"/>
+        </w:rPr>
+        <w:t>019</w:t>
       </w:r>
       <w:r>
         <w:rPr>
@@ -5682,25 +5786,25 @@
         <w:rPr>
           <w:rFonts w:cs="Times New Roman"/>
         </w:rPr>
-        <w:t xml:space="preserve"> were surveyed and included in our analyses.</w:t>
-      </w:r>
-      <w:r>
-        <w:rPr>
-          <w:rFonts w:cs="Times New Roman"/>
-        </w:rPr>
-        <w:t xml:space="preserve"> </w:t>
-      </w:r>
-      <w:r>
-        <w:rPr>
-          <w:rFonts w:cs="Times New Roman"/>
-        </w:rPr>
-        <w:t>Their demographic characteristics are presented in</w:t>
-      </w:r>
-      <w:r>
-        <w:rPr>
-          <w:rFonts w:cs="Times New Roman"/>
-        </w:rPr>
-        <w:t xml:space="preserve"> </w:t>
+        <w:t xml:space="preserve"> were surveyed </w:t>
+      </w:r>
+      <w:r>
+        <w:rPr>
+          <w:rFonts w:cs="Times New Roman"/>
+        </w:rPr>
+        <w:t xml:space="preserve">by the YRBSS </w:t>
+      </w:r>
+      <w:r>
+        <w:rPr>
+          <w:rFonts w:cs="Times New Roman"/>
+        </w:rPr>
+        <w:t>and included in our analyses</w:t>
+      </w:r>
+      <w:r>
+        <w:rPr>
+          <w:rFonts w:cs="Times New Roman"/>
+        </w:rPr>
+        <w:t xml:space="preserve"> (</w:t>
       </w:r>
       <w:r>
         <w:rPr>
@@ -5708,15 +5812,13 @@
           <w:b/>
           <w:bCs/>
         </w:rPr>
-        <w:t xml:space="preserve">Table </w:t>
-      </w:r>
-      <w:r>
-        <w:rPr>
-          <w:rFonts w:cs="Times New Roman"/>
-          <w:b/>
-          <w:bCs/>
-        </w:rPr>
-        <w:t>2</w:t>
+        <w:t>Table 2</w:t>
+      </w:r>
+      <w:r>
+        <w:rPr>
+          <w:rFonts w:cs="Times New Roman"/>
+        </w:rPr>
+        <w:t>)</w:t>
       </w:r>
       <w:r>
         <w:rPr>
@@ -5728,7 +5830,13 @@
         <w:rPr>
           <w:rFonts w:cs="Times New Roman"/>
         </w:rPr>
-        <w:t xml:space="preserve"> In </w:t>
+        <w:t xml:space="preserve"> </w:t>
+      </w:r>
+      <w:r>
+        <w:rPr>
+          <w:rFonts w:cs="Times New Roman"/>
+        </w:rPr>
+        <w:t xml:space="preserve">In </w:t>
       </w:r>
       <w:r>
         <w:rPr>
@@ -5753,6 +5861,12 @@
           <w:rFonts w:cs="Times New Roman"/>
         </w:rPr>
         <w:t>%</w:t>
+      </w:r>
+      <w:r>
+        <w:rPr>
+          <w:rFonts w:cs="Times New Roman"/>
+        </w:rPr>
+        <w:t xml:space="preserve"> of adolescents</w:t>
       </w:r>
       <w:r>
         <w:rPr>
@@ -5852,7 +5966,6 @@
         <w:rPr>
           <w:rFonts w:cs="Times New Roman"/>
         </w:rPr>
-        <w:lastRenderedPageBreak/>
         <w:t>From</w:t>
       </w:r>
       <w:r>
@@ -6005,7 +6118,14 @@
         <w:rPr>
           <w:rFonts w:cs="Times New Roman"/>
         </w:rPr>
-        <w:t>TWFE models rule</w:t>
+        <w:t xml:space="preserve">TWFE </w:t>
+      </w:r>
+      <w:r>
+        <w:rPr>
+          <w:rFonts w:cs="Times New Roman"/>
+        </w:rPr>
+        <w:lastRenderedPageBreak/>
+        <w:t>models rule</w:t>
       </w:r>
       <w:r>
         <w:rPr>
@@ -6455,179 +6575,179 @@
         <w:rPr>
           <w:rFonts w:cs="Times New Roman"/>
         </w:rPr>
-        <w:t xml:space="preserve"> However, a subsequent study suggested that any improvements </w:t>
+        <w:t xml:space="preserve"> However, a subsequent study suggested that any improvements were short-lived.</w:t>
+      </w:r>
+      <w:r>
+        <w:rPr>
+          <w:rFonts w:cs="Times New Roman"/>
+        </w:rPr>
+        <w:fldChar w:fldCharType="begin"/>
+      </w:r>
+      <w:r>
+        <w:rPr>
+          <w:rFonts w:cs="Times New Roman"/>
+        </w:rPr>
+        <w:instrText xml:space="preserve"> ADDIN ZOTERO_ITEM CSL_CITATION {"citationID":"c9dl22YK","properties":{"formattedCitation":"\\super 30\\nosupersub{}","plainCitation":"30","noteIndex":0},"citationItems":[{"id":6484,"uris":["http://zotero.org/users/5446295/items/HFMVWMKE"],"itemData":{"id":6484,"type":"article-journal","abstract":"Despite an emerging literature, there is still sparse and mixed evidence on the wider societal benefits of Minimum Wage policies, including their effects on mental health. Furthermore, causal evidence on the relationship between earnings and mental health is limited. We focus on low-wage earners, who are at higher risk of psychological distress, and exploit the quasi-experiment provided by the introduction of the UK National Minimum Wage (NMW) to identify the causal impact of wage increases on mental health. We employ difference-in-differences models and find that the introduction of the UK NMW had no effect on mental health. Our estimates do not appear to support earlier findings which indicate that minimum wages affect mental health of low-wage earners. A series of robustness checks accounting for measurement error, as well as treatment and control group composition, confirm our main results. Overall, our findings suggest that policies aimed at improving the mental health of low-wage earners should either consider the non-wage characteristics of employment or potentially larger wage increases.","container-title":"SSM - Population Health","DOI":"10.1016/j.ssmph.2017.08.007","ISSN":"2352-8273","journalAbbreviation":"SSM - Population Health","language":"en","page":"749-755","source":"ScienceDirect","title":"The impact of the UK National Minimum Wage on mental health","volume":"3","author":[{"family":"Kronenberg","given":"Christoph"},{"family":"Jacobs","given":"Rowena"},{"family":"Zucchelli","given":"Eugenio"}],"issued":{"date-parts":[["2017",12,1]]},"citation-key":"kronenbergImpactUKNational2017"}}],"schema":"https://github.com/citation-style-language/schema/raw/master/csl-citation.json"} </w:instrText>
+      </w:r>
+      <w:r>
+        <w:rPr>
+          <w:rFonts w:cs="Times New Roman"/>
+        </w:rPr>
+        <w:fldChar w:fldCharType="separate"/>
+      </w:r>
+      <w:r>
+        <w:rPr>
+          <w:rFonts w:cs="Times New Roman"/>
+          <w:vertAlign w:val="superscript"/>
+        </w:rPr>
+        <w:t>30</w:t>
+      </w:r>
+      <w:r>
+        <w:rPr>
+          <w:rFonts w:cs="Times New Roman"/>
+        </w:rPr>
+        <w:fldChar w:fldCharType="end"/>
+      </w:r>
+      <w:r>
+        <w:rPr>
+          <w:rFonts w:cs="Times New Roman"/>
+        </w:rPr>
+        <w:t xml:space="preserve"> </w:t>
+      </w:r>
+      <w:r>
+        <w:rPr>
+          <w:rFonts w:cs="Times New Roman"/>
+        </w:rPr>
+        <w:t xml:space="preserve">In the </w:t>
+      </w:r>
+      <w:r>
+        <w:rPr>
+          <w:rFonts w:cs="Times New Roman"/>
+        </w:rPr>
+        <w:t>U.S.</w:t>
+      </w:r>
+      <w:r>
+        <w:rPr>
+          <w:rFonts w:cs="Times New Roman"/>
+        </w:rPr>
+        <w:t xml:space="preserve">, a repeated cross-sectional study </w:t>
+      </w:r>
+      <w:r>
+        <w:rPr>
+          <w:rFonts w:cs="Times New Roman"/>
+        </w:rPr>
+        <w:t xml:space="preserve">on the minimum wage </w:t>
+      </w:r>
+      <w:r>
+        <w:rPr>
+          <w:rFonts w:cs="Times New Roman"/>
+        </w:rPr>
+        <w:t>from 1993</w:t>
+      </w:r>
+      <w:r>
+        <w:rPr>
+          <w:rFonts w:cs="Times New Roman"/>
+        </w:rPr>
+        <w:t>–</w:t>
+      </w:r>
+      <w:r>
+        <w:rPr>
+          <w:rFonts w:cs="Times New Roman"/>
+        </w:rPr>
+        <w:t>2014 identified improvements in the mental health of less-educated women but not men.</w:t>
+      </w:r>
+      <w:r>
+        <w:rPr>
+          <w:rFonts w:cs="Times New Roman"/>
+        </w:rPr>
+        <w:fldChar w:fldCharType="begin"/>
+      </w:r>
+      <w:r>
+        <w:rPr>
+          <w:rFonts w:cs="Times New Roman"/>
+        </w:rPr>
+        <w:instrText xml:space="preserve"> ADDIN ZOTERO_ITEM CSL_CITATION {"citationID":"Z4iXJNLi","properties":{"formattedCitation":"\\super 31\\nosupersub{}","plainCitation":"31","noteIndex":0},"citationItems":[{"id":3697,"uris":["http://zotero.org/users/5446295/items/KLQVBE7Q"],"itemData":{"id":3697,"type":"article-journal","abstract":"This study investigates whether minimum wage increases impact worker health in the United States. We consider self-reported measures of general, mental, and physical health. We use data on lesser-skilled workers from the 1993 to 2014 Behavioral Risk Factor Surveillance Survey. Among men, we find no evidence that minimum wage increases improve health; instead, we find that such increases lead to worse health outcomes, particularly among unemployed men. We find both worsening general health and improved mental health following minimum wage increases among women. These findings broaden our understanding of the full impacts of minimum wage increases on lesser-skill workers. (JEL I1, I11, I18)","container-title":"Economic Inquiry","DOI":"10.1111/ecin.12453","ISSN":"1465-7295","issue":"4","language":"en","note":"_eprint: https://onlinelibrary.wiley.com/doi/pdf/10.1111/ecin.12453","page":"1986-2007","source":"Wiley Online Library","title":"Do Minimum Wage Increases Influence Worker Health?","volume":"55","author":[{"family":"Horn","given":"Brady P."},{"family":"Maclean","given":"Johanna Catherine"},{"family":"Strain","given":"Michael R."}],"issued":{"date-parts":[["2017"]]},"citation-key":"hornMinimumWageIncreases2017"}}],"schema":"https://github.com/citation-style-language/schema/raw/master/csl-citation.json"} </w:instrText>
+      </w:r>
+      <w:r>
+        <w:rPr>
+          <w:rFonts w:cs="Times New Roman"/>
+        </w:rPr>
+        <w:fldChar w:fldCharType="separate"/>
+      </w:r>
+      <w:r>
+        <w:rPr>
+          <w:rFonts w:cs="Times New Roman"/>
+          <w:vertAlign w:val="superscript"/>
+        </w:rPr>
+        <w:t>31</w:t>
+      </w:r>
+      <w:r>
+        <w:rPr>
+          <w:rFonts w:cs="Times New Roman"/>
+        </w:rPr>
+        <w:fldChar w:fldCharType="end"/>
+      </w:r>
+      <w:r>
+        <w:rPr>
+          <w:rFonts w:cs="Times New Roman"/>
+        </w:rPr>
+        <w:t xml:space="preserve"> </w:t>
+      </w:r>
+      <w:r>
+        <w:rPr>
+          <w:rFonts w:cs="Times New Roman"/>
+        </w:rPr>
+        <w:t>A</w:t>
+      </w:r>
+      <w:r>
+        <w:rPr>
+          <w:rFonts w:cs="Times New Roman"/>
+        </w:rPr>
+        <w:t>nother study in the U.S. identified null effects for less-educated adults.</w:t>
+      </w:r>
+      <w:r>
+        <w:rPr>
+          <w:rFonts w:cs="Times New Roman"/>
+        </w:rPr>
+        <w:fldChar w:fldCharType="begin"/>
+      </w:r>
+      <w:r>
+        <w:rPr>
+          <w:rFonts w:cs="Times New Roman"/>
+        </w:rPr>
+        <w:instrText xml:space="preserve"> ADDIN ZOTERO_ITEM CSL_CITATION {"citationID":"hAMYfwGl","properties":{"formattedCitation":"\\super 32\\nosupersub{}","plainCitation":"32","noteIndex":0},"citationItems":[{"id":3804,"uris":["http://zotero.org/users/5446295/items/NHSK84E2"],"itemData":{"id":3804,"type":"article-journal","abstract":"This study evaluates the effect of minimum wage on risky health behaviors, healthcare access, and self-reported health. We use data from the 1993–2015 Behavioral Risk Factor Surveillance System, and employ a difference-in-differences strategy that utilizes time variation in new minimum wage laws across U.S. states. Results suggest that the minimum wage increases the probability of being obese and decreases daily fruit and vegetable intake, but also decreases days with functional limitations while having no impact on healthcare access. Subsample analyses reveal that the increase in weight and decrease in fruit and vegetable intake are driven by the older population, married, and whites. The improvement in self-reported health is especially strong among non-whites, females, and married.","container-title":"International Journal of Health Economics and Management","DOI":"10.1007/s10754-018-9237-0","ISSN":"2199-9031","issue":"4","journalAbbreviation":"Int J Health Econ Manag.","language":"en","page":"337-375","source":"Springer Link","title":"The impact of the minimum wage on health","volume":"18","author":[{"family":"Andreyeva","given":"Elena"},{"family":"Ukert","given":"Benjamin"}],"issued":{"date-parts":[["2018",12,1]]},"citation-key":"andreyevaImpactMinimumWage2018"}}],"schema":"https://github.com/citation-style-language/schema/raw/master/csl-citation.json"} </w:instrText>
+      </w:r>
+      <w:r>
+        <w:rPr>
+          <w:rFonts w:cs="Times New Roman"/>
+        </w:rPr>
+        <w:fldChar w:fldCharType="separate"/>
+      </w:r>
+      <w:r>
+        <w:rPr>
+          <w:rFonts w:cs="Times New Roman"/>
+          <w:vertAlign w:val="superscript"/>
+        </w:rPr>
+        <w:t>32</w:t>
+      </w:r>
+      <w:r>
+        <w:rPr>
+          <w:rFonts w:cs="Times New Roman"/>
+        </w:rPr>
+        <w:fldChar w:fldCharType="end"/>
+      </w:r>
+      <w:r>
+        <w:rPr>
+          <w:rFonts w:cs="Times New Roman"/>
+        </w:rPr>
+        <w:t xml:space="preserve"> Despite mixed evidence that </w:t>
       </w:r>
       <w:r>
         <w:rPr>
           <w:rFonts w:cs="Times New Roman"/>
         </w:rPr>
         <w:lastRenderedPageBreak/>
-        <w:t>were short-lived.</w:t>
-      </w:r>
-      <w:r>
-        <w:rPr>
-          <w:rFonts w:cs="Times New Roman"/>
-        </w:rPr>
-        <w:fldChar w:fldCharType="begin"/>
-      </w:r>
-      <w:r>
-        <w:rPr>
-          <w:rFonts w:cs="Times New Roman"/>
-        </w:rPr>
-        <w:instrText xml:space="preserve"> ADDIN ZOTERO_ITEM CSL_CITATION {"citationID":"c9dl22YK","properties":{"formattedCitation":"\\super 30\\nosupersub{}","plainCitation":"30","noteIndex":0},"citationItems":[{"id":6484,"uris":["http://zotero.org/users/5446295/items/HFMVWMKE"],"itemData":{"id":6484,"type":"article-journal","abstract":"Despite an emerging literature, there is still sparse and mixed evidence on the wider societal benefits of Minimum Wage policies, including their effects on mental health. Furthermore, causal evidence on the relationship between earnings and mental health is limited. We focus on low-wage earners, who are at higher risk of psychological distress, and exploit the quasi-experiment provided by the introduction of the UK National Minimum Wage (NMW) to identify the causal impact of wage increases on mental health. We employ difference-in-differences models and find that the introduction of the UK NMW had no effect on mental health. Our estimates do not appear to support earlier findings which indicate that minimum wages affect mental health of low-wage earners. A series of robustness checks accounting for measurement error, as well as treatment and control group composition, confirm our main results. Overall, our findings suggest that policies aimed at improving the mental health of low-wage earners should either consider the non-wage characteristics of employment or potentially larger wage increases.","container-title":"SSM - Population Health","DOI":"10.1016/j.ssmph.2017.08.007","ISSN":"2352-8273","journalAbbreviation":"SSM - Population Health","language":"en","page":"749-755","source":"ScienceDirect","title":"The impact of the UK National Minimum Wage on mental health","volume":"3","author":[{"family":"Kronenberg","given":"Christoph"},{"family":"Jacobs","given":"Rowena"},{"family":"Zucchelli","given":"Eugenio"}],"issued":{"date-parts":[["2017",12,1]]},"citation-key":"kronenbergImpactUKNational2017"}}],"schema":"https://github.com/citation-style-language/schema/raw/master/csl-citation.json"} </w:instrText>
-      </w:r>
-      <w:r>
-        <w:rPr>
-          <w:rFonts w:cs="Times New Roman"/>
-        </w:rPr>
-        <w:fldChar w:fldCharType="separate"/>
-      </w:r>
-      <w:r>
-        <w:rPr>
-          <w:rFonts w:cs="Times New Roman"/>
-          <w:vertAlign w:val="superscript"/>
-        </w:rPr>
-        <w:t>30</w:t>
-      </w:r>
-      <w:r>
-        <w:rPr>
-          <w:rFonts w:cs="Times New Roman"/>
-        </w:rPr>
-        <w:fldChar w:fldCharType="end"/>
-      </w:r>
-      <w:r>
-        <w:rPr>
-          <w:rFonts w:cs="Times New Roman"/>
-        </w:rPr>
-        <w:t xml:space="preserve"> </w:t>
-      </w:r>
-      <w:r>
-        <w:rPr>
-          <w:rFonts w:cs="Times New Roman"/>
-        </w:rPr>
-        <w:t xml:space="preserve">In the </w:t>
-      </w:r>
-      <w:r>
-        <w:rPr>
-          <w:rFonts w:cs="Times New Roman"/>
-        </w:rPr>
-        <w:t>U.S.</w:t>
-      </w:r>
-      <w:r>
-        <w:rPr>
-          <w:rFonts w:cs="Times New Roman"/>
-        </w:rPr>
-        <w:t xml:space="preserve">, a repeated cross-sectional study </w:t>
-      </w:r>
-      <w:r>
-        <w:rPr>
-          <w:rFonts w:cs="Times New Roman"/>
-        </w:rPr>
-        <w:t xml:space="preserve">on the minimum wage </w:t>
-      </w:r>
-      <w:r>
-        <w:rPr>
-          <w:rFonts w:cs="Times New Roman"/>
-        </w:rPr>
-        <w:t>from 1993</w:t>
-      </w:r>
-      <w:r>
-        <w:rPr>
-          <w:rFonts w:cs="Times New Roman"/>
-        </w:rPr>
-        <w:t>–</w:t>
-      </w:r>
-      <w:r>
-        <w:rPr>
-          <w:rFonts w:cs="Times New Roman"/>
-        </w:rPr>
-        <w:t>2014 identified improvements in the mental health of less-educated women but not men.</w:t>
-      </w:r>
-      <w:r>
-        <w:rPr>
-          <w:rFonts w:cs="Times New Roman"/>
-        </w:rPr>
-        <w:fldChar w:fldCharType="begin"/>
-      </w:r>
-      <w:r>
-        <w:rPr>
-          <w:rFonts w:cs="Times New Roman"/>
-        </w:rPr>
-        <w:instrText xml:space="preserve"> ADDIN ZOTERO_ITEM CSL_CITATION {"citationID":"Z4iXJNLi","properties":{"formattedCitation":"\\super 31\\nosupersub{}","plainCitation":"31","noteIndex":0},"citationItems":[{"id":3697,"uris":["http://zotero.org/users/5446295/items/KLQVBE7Q"],"itemData":{"id":3697,"type":"article-journal","abstract":"This study investigates whether minimum wage increases impact worker health in the United States. We consider self-reported measures of general, mental, and physical health. We use data on lesser-skilled workers from the 1993 to 2014 Behavioral Risk Factor Surveillance Survey. Among men, we find no evidence that minimum wage increases improve health; instead, we find that such increases lead to worse health outcomes, particularly among unemployed men. We find both worsening general health and improved mental health following minimum wage increases among women. These findings broaden our understanding of the full impacts of minimum wage increases on lesser-skill workers. (JEL I1, I11, I18)","container-title":"Economic Inquiry","DOI":"10.1111/ecin.12453","ISSN":"1465-7295","issue":"4","language":"en","note":"_eprint: https://onlinelibrary.wiley.com/doi/pdf/10.1111/ecin.12453","page":"1986-2007","source":"Wiley Online Library","title":"Do Minimum Wage Increases Influence Worker Health?","volume":"55","author":[{"family":"Horn","given":"Brady P."},{"family":"Maclean","given":"Johanna Catherine"},{"family":"Strain","given":"Michael R."}],"issued":{"date-parts":[["2017"]]},"citation-key":"hornMinimumWageIncreases2017"}}],"schema":"https://github.com/citation-style-language/schema/raw/master/csl-citation.json"} </w:instrText>
-      </w:r>
-      <w:r>
-        <w:rPr>
-          <w:rFonts w:cs="Times New Roman"/>
-        </w:rPr>
-        <w:fldChar w:fldCharType="separate"/>
-      </w:r>
-      <w:r>
-        <w:rPr>
-          <w:rFonts w:cs="Times New Roman"/>
-          <w:vertAlign w:val="superscript"/>
-        </w:rPr>
-        <w:t>31</w:t>
-      </w:r>
-      <w:r>
-        <w:rPr>
-          <w:rFonts w:cs="Times New Roman"/>
-        </w:rPr>
-        <w:fldChar w:fldCharType="end"/>
-      </w:r>
-      <w:r>
-        <w:rPr>
-          <w:rFonts w:cs="Times New Roman"/>
-        </w:rPr>
-        <w:t xml:space="preserve"> </w:t>
-      </w:r>
-      <w:r>
-        <w:rPr>
-          <w:rFonts w:cs="Times New Roman"/>
-        </w:rPr>
-        <w:t>A</w:t>
-      </w:r>
-      <w:r>
-        <w:rPr>
-          <w:rFonts w:cs="Times New Roman"/>
-        </w:rPr>
-        <w:t>nother study in the U.S. identified null effects for less-educated adults.</w:t>
-      </w:r>
-      <w:r>
-        <w:rPr>
-          <w:rFonts w:cs="Times New Roman"/>
-        </w:rPr>
-        <w:fldChar w:fldCharType="begin"/>
-      </w:r>
-      <w:r>
-        <w:rPr>
-          <w:rFonts w:cs="Times New Roman"/>
-        </w:rPr>
-        <w:instrText xml:space="preserve"> ADDIN ZOTERO_ITEM CSL_CITATION {"citationID":"hAMYfwGl","properties":{"formattedCitation":"\\super 32\\nosupersub{}","plainCitation":"32","noteIndex":0},"citationItems":[{"id":3804,"uris":["http://zotero.org/users/5446295/items/NHSK84E2"],"itemData":{"id":3804,"type":"article-journal","abstract":"This study evaluates the effect of minimum wage on risky health behaviors, healthcare access, and self-reported health. We use data from the 1993–2015 Behavioral Risk Factor Surveillance System, and employ a difference-in-differences strategy that utilizes time variation in new minimum wage laws across U.S. states. Results suggest that the minimum wage increases the probability of being obese and decreases daily fruit and vegetable intake, but also decreases days with functional limitations while having no impact on healthcare access. Subsample analyses reveal that the increase in weight and decrease in fruit and vegetable intake are driven by the older population, married, and whites. The improvement in self-reported health is especially strong among non-whites, females, and married.","container-title":"International Journal of Health Economics and Management","DOI":"10.1007/s10754-018-9237-0","ISSN":"2199-9031","issue":"4","journalAbbreviation":"Int J Health Econ Manag.","language":"en","page":"337-375","source":"Springer Link","title":"The impact of the minimum wage on health","volume":"18","author":[{"family":"Andreyeva","given":"Elena"},{"family":"Ukert","given":"Benjamin"}],"issued":{"date-parts":[["2018",12,1]]},"citation-key":"andreyevaImpactMinimumWage2018"}}],"schema":"https://github.com/citation-style-language/schema/raw/master/csl-citation.json"} </w:instrText>
-      </w:r>
-      <w:r>
-        <w:rPr>
-          <w:rFonts w:cs="Times New Roman"/>
-        </w:rPr>
-        <w:fldChar w:fldCharType="separate"/>
-      </w:r>
-      <w:r>
-        <w:rPr>
-          <w:rFonts w:cs="Times New Roman"/>
-          <w:vertAlign w:val="superscript"/>
-        </w:rPr>
-        <w:t>32</w:t>
-      </w:r>
-      <w:r>
-        <w:rPr>
-          <w:rFonts w:cs="Times New Roman"/>
-        </w:rPr>
-        <w:fldChar w:fldCharType="end"/>
-      </w:r>
-      <w:r>
-        <w:rPr>
-          <w:rFonts w:cs="Times New Roman"/>
-        </w:rPr>
-        <w:t xml:space="preserve"> Despite mixed evidence that rising minimum wages improve the mental health of vulnerable adults, our study suggests that similar benefits have not accrued to children and adolescents in the U.S. in recent decades.</w:t>
+        <w:t>rising minimum wages improve the mental health of vulnerable adults, our study suggests that similar benefits have not accrued to children and adolescents in the U.S. in recent decades.</w:t>
       </w:r>
     </w:p>
     <w:p>
@@ -7021,7 +7141,7 @@
         <w:rPr>
           <w:rFonts w:cs="Times New Roman"/>
         </w:rPr>
-        <w:t>advancements</w:t>
+        <w:t>advances</w:t>
       </w:r>
       <w:r>
         <w:rPr>
@@ -7045,7 +7165,19 @@
         <w:rPr>
           <w:rFonts w:cs="Times New Roman"/>
         </w:rPr>
-        <w:t>those</w:t>
+        <w:t>th</w:t>
+      </w:r>
+      <w:r>
+        <w:rPr>
+          <w:rFonts w:cs="Times New Roman"/>
+        </w:rPr>
+        <w:t>e</w:t>
+      </w:r>
+      <w:r>
+        <w:rPr>
+          <w:rFonts w:cs="Times New Roman"/>
+        </w:rPr>
+        <w:t>se</w:t>
       </w:r>
       <w:r>
         <w:rPr>
@@ -7088,7 +7220,19 @@
         <w:rPr>
           <w:rFonts w:cs="Times New Roman"/>
         </w:rPr>
-        <w:t xml:space="preserve"> As such, it may be necessary to update studies on the minimum</w:t>
+        <w:t xml:space="preserve"> As such, it may be necessary to update </w:t>
+      </w:r>
+      <w:r>
+        <w:rPr>
+          <w:rFonts w:cs="Times New Roman"/>
+        </w:rPr>
+        <w:t>existing work</w:t>
+      </w:r>
+      <w:r>
+        <w:rPr>
+          <w:rFonts w:cs="Times New Roman"/>
+        </w:rPr>
+        <w:t xml:space="preserve"> on the minimum</w:t>
       </w:r>
       <w:r>
         <w:rPr>
@@ -7112,13 +7256,19 @@
         <w:rPr>
           <w:rFonts w:cs="Times New Roman"/>
         </w:rPr>
-        <w:t>includes such a</w:t>
-      </w:r>
-      <w:r>
-        <w:rPr>
-          <w:rFonts w:cs="Times New Roman"/>
-        </w:rPr>
-        <w:t xml:space="preserve"> causal approach to identify its null results.</w:t>
+        <w:t xml:space="preserve">includes </w:t>
+      </w:r>
+      <w:r>
+        <w:rPr>
+          <w:rFonts w:cs="Times New Roman"/>
+        </w:rPr>
+        <w:t>one such</w:t>
+      </w:r>
+      <w:r>
+        <w:rPr>
+          <w:rFonts w:cs="Times New Roman"/>
+        </w:rPr>
+        <w:t xml:space="preserve"> approach to identify its null results.</w:t>
       </w:r>
     </w:p>
     <w:p>
@@ -7182,7 +7332,19 @@
         <w:rPr>
           <w:rFonts w:cs="Times New Roman"/>
         </w:rPr>
-        <w:t xml:space="preserve">that we consider in our analyses — is insufficient to </w:t>
+        <w:t xml:space="preserve">that we consider in our analyses — </w:t>
+      </w:r>
+      <w:r>
+        <w:rPr>
+          <w:rFonts w:cs="Times New Roman"/>
+        </w:rPr>
+        <w:t>was</w:t>
+      </w:r>
+      <w:r>
+        <w:rPr>
+          <w:rFonts w:cs="Times New Roman"/>
+        </w:rPr>
+        <w:t xml:space="preserve"> insufficient to </w:t>
       </w:r>
       <w:r>
         <w:rPr>
@@ -7209,7 +7371,6 @@
         <w:rPr>
           <w:rFonts w:cs="Times New Roman"/>
         </w:rPr>
-        <w:lastRenderedPageBreak/>
         <w:tab/>
         <w:t>Our study has several limitations. First, it is based on survey data, which is vulnerable to sampling, response, and weighting biases. That said, we use two surveys with different sampling schemes and both parent- or guardian</w:t>
       </w:r>
@@ -7223,7 +7384,19 @@
         <w:rPr>
           <w:rFonts w:cs="Times New Roman"/>
         </w:rPr>
-        <w:t xml:space="preserve"> and child-reported outcomes</w:t>
+        <w:t xml:space="preserve"> and </w:t>
+      </w:r>
+      <w:r>
+        <w:rPr>
+          <w:rFonts w:cs="Times New Roman"/>
+        </w:rPr>
+        <w:t>adolescent</w:t>
+      </w:r>
+      <w:r>
+        <w:rPr>
+          <w:rFonts w:cs="Times New Roman"/>
+        </w:rPr>
+        <w:t>-reported outcomes</w:t>
       </w:r>
       <w:r>
         <w:rPr>
@@ -7241,7 +7414,7 @@
         <w:rPr>
           <w:rFonts w:cs="Times New Roman"/>
         </w:rPr>
-        <w:t xml:space="preserve">our study does not evaluate the causal effects </w:t>
+        <w:t xml:space="preserve">our study does not evaluate causal effects </w:t>
       </w:r>
       <w:r>
         <w:rPr>
@@ -7253,7 +7426,26 @@
         <w:rPr>
           <w:rFonts w:cs="Times New Roman"/>
         </w:rPr>
-        <w:t xml:space="preserve"> all outcomes. It may be that raising the minimum wage causally improves outcomes that we only test with TWFE models, which may be biased. Third, while many of our nulls are precisely estimated, we cannot rule out the possibility of more modest but still positive effects on children’s mental health. Lastly, we do not have geographic identifiers at a more local level than the state of respondents. It is possible that local minimum wages, inflation rates, or other economic dynamics result in meaningful improvements in children’s mental health that we fail to capture at the state level.</w:t>
+        <w:t xml:space="preserve"> all outcomes. It may be that </w:t>
+      </w:r>
+      <w:r>
+        <w:rPr>
+          <w:rFonts w:cs="Times New Roman"/>
+        </w:rPr>
+        <w:lastRenderedPageBreak/>
+        <w:t xml:space="preserve">raising the minimum wage causally improves </w:t>
+      </w:r>
+      <w:r>
+        <w:rPr>
+          <w:rFonts w:cs="Times New Roman"/>
+        </w:rPr>
+        <w:t xml:space="preserve">those </w:t>
+      </w:r>
+      <w:r>
+        <w:rPr>
+          <w:rFonts w:cs="Times New Roman"/>
+        </w:rPr>
+        <w:t>outcomes that we only test with TWFE models, which may be biased. Third, while many of our nulls are precisely estimated, we cannot rule out the possibility of more modest but still positive effects on children’s mental health. Lastly, we do not have geographic identifiers at a more local level than the state of respondents. It is possible that local minimum wages, inflation rates, or other economic dynamics result in meaningful improvements in children’s mental health that we fail to capture at the state level.</w:t>
       </w:r>
     </w:p>
     <w:p>

</xml_diff>